<commit_message>
Protokoll and adaptions in code
</commit_message>
<xml_diff>
--- a/doc/Protokoll09.docx
+++ b/doc/Protokoll09.docx
@@ -1640,7 +1640,13 @@
       </w:r>
       <w:r>
         <w:br/>
-        <w:t>Diese soll mit einem Namen, einer eMail-Adresse als BenutzerID und einem Passwort erfolgen. Dabei soll noch auf keine besonderen Sicherheitsmerkmale Wert gelegt werden. Bei einer erfolgreichen Registrierung (alle Elemente entsprechend eingegeben) wird der Benutzer in eine Datebanktabelle abgelegt.</w:t>
+        <w:t>Diese soll mit einem Namen, einer eMail-Adresse als BenutzerID und einem Passwort erfolgen. Dabei soll noch auf keine besonderen Sicherheitsmerkmale Wert gelegt werden. Bei einer erfolgreichen Registrierung (alle Elemente entsprechend eingegeben) wird der Benutzer in eine Date</w:t>
+      </w:r>
+      <w:r>
+        <w:t>n</w:t>
+      </w:r>
+      <w:r>
+        <w:t>banktabelle abgelegt.</w:t>
       </w:r>
     </w:p>
     <w:p>
@@ -1662,6 +1668,8 @@
       <w:r>
         <w:t>Der Benutzer soll sich mit seiner ID und seinem Passwort entsprechend authentifizieren können. Bei einem erfolgreichen Login soll eine einfache Willkommensnachricht angezeigt werden.</w:t>
       </w:r>
+      <w:bookmarkStart w:id="4" w:name="_GoBack"/>
+      <w:bookmarkEnd w:id="4"/>
     </w:p>
     <w:p>
       <w:r>
@@ -1673,11 +1681,11 @@
       <w:pPr>
         <w:pStyle w:val="berschrift2"/>
       </w:pPr>
-      <w:bookmarkStart w:id="4" w:name="_Toc443458984"/>
+      <w:bookmarkStart w:id="5" w:name="_Toc443458984"/>
       <w:r>
         <w:t>Bewertung</w:t>
       </w:r>
-      <w:bookmarkEnd w:id="4"/>
+      <w:bookmarkEnd w:id="5"/>
     </w:p>
     <w:p>
       <w:r>
@@ -1705,22 +1713,22 @@
         <w:pStyle w:val="berschrift1"/>
         <w:pageBreakBefore/>
       </w:pPr>
-      <w:bookmarkStart w:id="5" w:name="_Toc443458985"/>
+      <w:bookmarkStart w:id="6" w:name="_Toc443458985"/>
       <w:r>
         <w:lastRenderedPageBreak/>
         <w:t>Ergebnisse</w:t>
       </w:r>
-      <w:bookmarkEnd w:id="5"/>
+      <w:bookmarkEnd w:id="6"/>
     </w:p>
     <w:p>
       <w:pPr>
         <w:pStyle w:val="berschrift2"/>
       </w:pPr>
-      <w:bookmarkStart w:id="6" w:name="_Toc443458986"/>
+      <w:bookmarkStart w:id="7" w:name="_Toc443458986"/>
       <w:r>
         <w:t>Datenbank</w:t>
       </w:r>
-      <w:bookmarkEnd w:id="6"/>
+      <w:bookmarkEnd w:id="7"/>
     </w:p>
     <w:p>
       <w:pPr>
@@ -2510,12 +2518,12 @@
       <w:pPr>
         <w:pStyle w:val="berschrift2"/>
       </w:pPr>
-      <w:bookmarkStart w:id="7" w:name="_Toc443458987"/>
+      <w:bookmarkStart w:id="8" w:name="_Toc443458987"/>
       <w:r>
         <w:lastRenderedPageBreak/>
         <w:t>Jersey – RESTful Webservice</w:t>
       </w:r>
-      <w:bookmarkEnd w:id="7"/>
+      <w:bookmarkEnd w:id="8"/>
     </w:p>
     <w:p>
       <w:pPr>
@@ -2648,14 +2656,27 @@
       <w:r>
         <w:t xml:space="preserve">Abbildung </w:t>
       </w:r>
-      <w:fldSimple w:instr=" SEQ Abbildung \* ARABIC ">
-        <w:r>
-          <w:rPr>
-            <w:noProof/>
-          </w:rPr>
-          <w:t>1</w:t>
-        </w:r>
-      </w:fldSimple>
+      <w:r>
+        <w:fldChar w:fldCharType="begin"/>
+      </w:r>
+      <w:r>
+        <w:instrText xml:space="preserve"> SEQ Abbildung \* ARABIC </w:instrText>
+      </w:r>
+      <w:r>
+        <w:fldChar w:fldCharType="separate"/>
+      </w:r>
+      <w:r>
+        <w:rPr>
+          <w:noProof/>
+        </w:rPr>
+        <w:t>1</w:t>
+      </w:r>
+      <w:r>
+        <w:rPr>
+          <w:noProof/>
+        </w:rPr>
+        <w:fldChar w:fldCharType="end"/>
+      </w:r>
       <w:r>
         <w:t>:</w:t>
       </w:r>
@@ -5822,8 +5843,6 @@
       <w:r>
         <w:t xml:space="preserve">TODO: </w:t>
       </w:r>
-      <w:bookmarkStart w:id="8" w:name="_GoBack"/>
-      <w:bookmarkEnd w:id="8"/>
       <w:r>
         <w:t>Ev. Statt JSON antwort eine einfach text/plain Antwort…</w:t>
       </w:r>
@@ -7172,7 +7191,7 @@
         <w:sz w:val="20"/>
         <w:szCs w:val="20"/>
       </w:rPr>
-      <w:t>10</w:t>
+      <w:t>4</w:t>
     </w:r>
     <w:r>
       <w:rPr>

</xml_diff>